<commit_message>
Word file was changed
</commit_message>
<xml_diff>
--- a/Git.docx
+++ b/Git.docx
@@ -16,6 +16,12 @@
     <w:p>
       <w:r>
         <w:t>I am trying to detect the changes in tis file Using Got.</w:t>
+      </w:r>
+    </w:p>
+    <w:p/>
+    <w:p>
+      <w:r>
+        <w:t>Lets change this file some more . HA HA HA.</w:t>
       </w:r>
     </w:p>
     <w:sectPr>

</xml_diff>

<commit_message>
changes on Git.docx were ditected using git diff HEAD
</commit_message>
<xml_diff>
--- a/Git.docx
+++ b/Git.docx
@@ -9,8 +9,13 @@
     </w:p>
     <w:p>
       <w:r>
-        <w:t>This is my first git project .</w:t>
-      </w:r>
+        <w:t xml:space="preserve">This is my first git </w:t>
+      </w:r>
+      <w:proofErr w:type="gramStart"/>
+      <w:r>
+        <w:t>project .</w:t>
+      </w:r>
+      <w:proofErr w:type="gramEnd"/>
     </w:p>
     <w:p/>
     <w:p>
@@ -20,14 +25,58 @@
     </w:p>
     <w:p/>
     <w:p>
-      <w:r>
-        <w:t>Lets change this file some more . HA HA HA.</w:t>
+      <w:proofErr w:type="spellStart"/>
+      <w:r>
+        <w:t>Lets</w:t>
+      </w:r>
+      <w:proofErr w:type="spellEnd"/>
+      <w:r>
+        <w:t xml:space="preserve"> change this file some </w:t>
+      </w:r>
+      <w:proofErr w:type="gramStart"/>
+      <w:r>
+        <w:t>more .</w:t>
+      </w:r>
+      <w:proofErr w:type="gramEnd"/>
+      <w:r>
+        <w:t xml:space="preserve"> HA </w:t>
+      </w:r>
+      <w:proofErr w:type="spellStart"/>
+      <w:r>
+        <w:t>HA</w:t>
+      </w:r>
+      <w:proofErr w:type="spellEnd"/>
+      <w:r>
+        <w:t xml:space="preserve"> </w:t>
+      </w:r>
+      <w:proofErr w:type="spellStart"/>
+      <w:r>
+        <w:t>HA</w:t>
+      </w:r>
+      <w:proofErr w:type="spellEnd"/>
+      <w:r>
+        <w:t>.</w:t>
       </w:r>
     </w:p>
     <w:p/>
     <w:p>
       <w:r>
         <w:t>……………………………………………………………………..</w:t>
+      </w:r>
+    </w:p>
+    <w:p/>
+    <w:p/>
+    <w:p>
+      <w:r>
+        <w:t xml:space="preserve">Another change again. </w:t>
+      </w:r>
+      <w:proofErr w:type="gramStart"/>
+      <w:r>
+        <w:t>Ha !Ha</w:t>
+      </w:r>
+      <w:proofErr w:type="gramEnd"/>
+      <w:r>
+        <w:t>! Ha!</w:t>
       </w:r>
     </w:p>
     <w:sectPr>

</xml_diff>

<commit_message>
word files were changed on a nother branch
</commit_message>
<xml_diff>
--- a/Git.docx
+++ b/Git.docx
@@ -4,79 +4,7 @@
   <w:body>
     <w:p>
       <w:r>
-        <w:t xml:space="preserve">Hi </w:t>
-      </w:r>
-    </w:p>
-    <w:p>
-      <w:r>
-        <w:t xml:space="preserve">This is my first git </w:t>
-      </w:r>
-      <w:proofErr w:type="gramStart"/>
-      <w:r>
-        <w:t>project .</w:t>
-      </w:r>
-      <w:proofErr w:type="gramEnd"/>
-    </w:p>
-    <w:p/>
-    <w:p>
-      <w:r>
-        <w:t>I am trying to detect the changes in tis file Using Got.</w:t>
-      </w:r>
-    </w:p>
-    <w:p/>
-    <w:p>
-      <w:proofErr w:type="spellStart"/>
-      <w:r>
-        <w:t>Lets</w:t>
-      </w:r>
-      <w:proofErr w:type="spellEnd"/>
-      <w:r>
-        <w:t xml:space="preserve"> change this file some </w:t>
-      </w:r>
-      <w:proofErr w:type="gramStart"/>
-      <w:r>
-        <w:t>more .</w:t>
-      </w:r>
-      <w:proofErr w:type="gramEnd"/>
-      <w:r>
-        <w:t xml:space="preserve"> HA </w:t>
-      </w:r>
-      <w:proofErr w:type="spellStart"/>
-      <w:r>
-        <w:t>HA</w:t>
-      </w:r>
-      <w:proofErr w:type="spellEnd"/>
-      <w:r>
-        <w:t xml:space="preserve"> </w:t>
-      </w:r>
-      <w:proofErr w:type="spellStart"/>
-      <w:r>
-        <w:t>HA</w:t>
-      </w:r>
-      <w:proofErr w:type="spellEnd"/>
-      <w:r>
-        <w:t>.</w:t>
-      </w:r>
-    </w:p>
-    <w:p/>
-    <w:p>
-      <w:r>
-        <w:t>……………………………………………………………………..</w:t>
-      </w:r>
-    </w:p>
-    <w:p/>
-    <w:p/>
-    <w:p>
-      <w:r>
-        <w:t xml:space="preserve">Another change again. </w:t>
-      </w:r>
-      <w:proofErr w:type="gramStart"/>
-      <w:r>
-        <w:t>Ha !Ha</w:t>
-      </w:r>
-      <w:proofErr w:type="gramEnd"/>
-      <w:r>
-        <w:t>! Ha!</w:t>
+        <w:t>Hi welcome to Git page 1.</w:t>
       </w:r>
     </w:p>
     <w:sectPr>

</xml_diff>

<commit_message>
added changes using linkigPages branch
</commit_message>
<xml_diff>
--- a/Git.docx
+++ b/Git.docx
@@ -7,6 +7,22 @@
         <w:t>Hi welcome to Git page 1.</w:t>
       </w:r>
     </w:p>
+    <w:p/>
+    <w:p/>
+    <w:p>
+      <w:r>
+        <w:t xml:space="preserve">This Line of code was added while working with </w:t>
+      </w:r>
+      <w:proofErr w:type="spellStart"/>
+      <w:r>
+        <w:t>linkingPages</w:t>
+      </w:r>
+      <w:proofErr w:type="spellEnd"/>
+      <w:r>
+        <w:t xml:space="preserve"> branch.</w:t>
+      </w:r>
+    </w:p>
+    <w:p/>
     <w:sectPr>
       <w:pgSz w:w="12240" w:h="15840"/>
       <w:pgMar w:top="1440" w:right="1440" w:bottom="1440" w:left="1440" w:header="720" w:footer="720" w:gutter="0"/>

</xml_diff>